<commit_message>
The Jian Li three
</commit_message>
<xml_diff>
--- a/readme.docx
+++ b/readme.docx
@@ -49,7 +49,7 @@
           <w:rFonts w:hint="eastAsia" w:ascii="宋体" w:hAnsi="宋体" w:eastAsia="宋体" w:cs="宋体"/>
           <w:sz w:val="24"/>
           <w:szCs w:val="24"/>
-          <w:lang w:val="en-US" w:eastAsia="zh-CN"/>
+          <w:lang w:eastAsia="zh-CN"/>
         </w:rPr>
       </w:pPr>
       <w:r>
@@ -68,6 +68,63 @@
           <w:szCs w:val="24"/>
         </w:rPr>
         <w:t>精通掌握C、Objective-C编程语言，有良好的编程习惯，分析问题和解决问题的能力； 2、 熟练掌握SQLite数据库、CoreData、文件读写和数据持久化； 3、 熟练掌握内存管理机制，具有较强的面向对象编程的概念； 4、 熟练掌握各种UI控件，熟悉多视图应用开发，能够实现较复杂的界面</w:t>
+      </w:r>
+      <w:r>
+        <w:rPr>
+          <w:rFonts w:hint="eastAsia" w:ascii="宋体" w:hAnsi="宋体" w:eastAsia="宋体" w:cs="宋体"/>
+          <w:sz w:val="24"/>
+          <w:szCs w:val="24"/>
+          <w:lang w:eastAsia="zh-CN"/>
+        </w:rPr>
+        <w:t>。</w:t>
+      </w:r>
+    </w:p>
+    <w:p>
+      <w:pPr>
+        <w:jc w:val="left"/>
+        <w:rPr>
+          <w:rFonts w:hint="default" w:ascii="宋体" w:hAnsi="宋体" w:eastAsia="宋体" w:cs="宋体"/>
+          <w:sz w:val="24"/>
+          <w:szCs w:val="24"/>
+          <w:lang w:val="en-US" w:eastAsia="zh-CN"/>
+        </w:rPr>
+      </w:pPr>
+      <w:r>
+        <w:rPr>
+          <w:rFonts w:hint="eastAsia" w:ascii="宋体" w:hAnsi="宋体" w:eastAsia="宋体" w:cs="宋体"/>
+          <w:sz w:val="24"/>
+          <w:szCs w:val="24"/>
+          <w:lang w:val="en-US" w:eastAsia="zh-CN"/>
+        </w:rPr>
+        <w:t>个人评价：</w:t>
+      </w:r>
+    </w:p>
+    <w:p>
+      <w:pPr>
+        <w:jc w:val="left"/>
+        <w:rPr>
+          <w:rFonts w:hint="eastAsia" w:ascii="宋体" w:hAnsi="宋体" w:eastAsia="宋体" w:cs="宋体"/>
+          <w:sz w:val="24"/>
+          <w:szCs w:val="24"/>
+          <w:lang w:val="en-US" w:eastAsia="zh-CN"/>
+        </w:rPr>
+      </w:pPr>
+      <w:r>
+        <w:rPr>
+          <w:rFonts w:ascii="宋体" w:hAnsi="宋体" w:eastAsia="宋体" w:cs="宋体"/>
+          <w:sz w:val="24"/>
+          <w:szCs w:val="24"/>
+        </w:rPr>
+        <w:t>本人工作细心认真、责任心强，具有较强的专业知识和很高的职业道德素养。为人忠诚、诚实正直、积极乐观、作风严谨务实</w:t>
+      </w:r>
+      <w:r>
+        <w:rPr>
+          <w:rFonts w:hint="eastAsia" w:ascii="宋体" w:hAnsi="宋体" w:eastAsia="宋体" w:cs="宋体"/>
+          <w:sz w:val="24"/>
+          <w:szCs w:val="24"/>
+          <w:lang w:eastAsia="zh-CN"/>
+        </w:rPr>
+        <w:t>。</w:t>
       </w:r>
       <w:bookmarkStart w:id="0" w:name="_GoBack"/>
       <w:bookmarkEnd w:id="0"/>

</xml_diff>

<commit_message>
The Jian Li four
</commit_message>
<xml_diff>
--- a/readme.docx
+++ b/readme.docx
@@ -106,6 +106,45 @@
           <w:rFonts w:hint="eastAsia" w:ascii="宋体" w:hAnsi="宋体" w:eastAsia="宋体" w:cs="宋体"/>
           <w:sz w:val="24"/>
           <w:szCs w:val="24"/>
+          <w:lang w:eastAsia="zh-CN"/>
+        </w:rPr>
+      </w:pPr>
+      <w:r>
+        <w:rPr>
+          <w:rFonts w:ascii="宋体" w:hAnsi="宋体" w:eastAsia="宋体" w:cs="宋体"/>
+          <w:sz w:val="24"/>
+          <w:szCs w:val="24"/>
+        </w:rPr>
+        <w:t>本人工作细心认真、责任心强，具有较强的专业知识和很高的职业道德素养。为人忠诚、诚实正直、积极乐观、作风严谨务实</w:t>
+      </w:r>
+      <w:r>
+        <w:rPr>
+          <w:rFonts w:hint="eastAsia" w:ascii="宋体" w:hAnsi="宋体" w:eastAsia="宋体" w:cs="宋体"/>
+          <w:sz w:val="24"/>
+          <w:szCs w:val="24"/>
+          <w:lang w:eastAsia="zh-CN"/>
+        </w:rPr>
+        <w:t>。</w:t>
+      </w:r>
+    </w:p>
+    <w:p>
+      <w:pPr>
+        <w:jc w:val="left"/>
+        <w:rPr>
+          <w:rFonts w:hint="eastAsia" w:ascii="宋体" w:hAnsi="宋体" w:eastAsia="宋体" w:cs="宋体"/>
+          <w:sz w:val="24"/>
+          <w:szCs w:val="24"/>
+          <w:lang w:eastAsia="zh-CN"/>
+        </w:rPr>
+      </w:pPr>
+    </w:p>
+    <w:p>
+      <w:pPr>
+        <w:jc w:val="left"/>
+        <w:rPr>
+          <w:rFonts w:hint="eastAsia" w:ascii="宋体" w:hAnsi="宋体" w:eastAsia="宋体" w:cs="宋体"/>
+          <w:sz w:val="24"/>
+          <w:szCs w:val="24"/>
           <w:lang w:val="en-US" w:eastAsia="zh-CN"/>
         </w:rPr>
       </w:pPr>
@@ -115,16 +154,151 @@
           <w:sz w:val="24"/>
           <w:szCs w:val="24"/>
         </w:rPr>
-        <w:t>本人工作细心认真、责任心强，具有较强的专业知识和很高的职业道德素养。为人忠诚、诚实正直、积极乐观、作风严谨务实</w:t>
-      </w:r>
-      <w:r>
-        <w:rPr>
-          <w:rFonts w:hint="eastAsia" w:ascii="宋体" w:hAnsi="宋体" w:eastAsia="宋体" w:cs="宋体"/>
-          <w:sz w:val="24"/>
-          <w:szCs w:val="24"/>
-          <w:lang w:eastAsia="zh-CN"/>
-        </w:rPr>
-        <w:t>。</w:t>
+        <w:t>求职意向</w:t>
+      </w:r>
+      <w:r>
+        <w:rPr>
+          <w:rFonts w:ascii="宋体" w:hAnsi="宋体" w:eastAsia="宋体" w:cs="宋体"/>
+          <w:sz w:val="24"/>
+          <w:szCs w:val="24"/>
+        </w:rPr>
+        <w:br w:type="textWrapping"/>
+      </w:r>
+      <w:r>
+        <w:rPr>
+          <w:rFonts w:ascii="宋体" w:hAnsi="宋体" w:eastAsia="宋体" w:cs="宋体"/>
+          <w:sz w:val="24"/>
+          <w:szCs w:val="24"/>
+        </w:rPr>
+        <w:br w:type="textWrapping"/>
+      </w:r>
+      <w:r>
+        <w:rPr>
+          <w:rFonts w:ascii="宋体" w:hAnsi="宋体" w:eastAsia="宋体" w:cs="宋体"/>
+          <w:sz w:val="24"/>
+          <w:szCs w:val="24"/>
+        </w:rPr>
+        <w:t>到岗时间：一个月之内</w:t>
+      </w:r>
+      <w:r>
+        <w:rPr>
+          <w:rFonts w:ascii="宋体" w:hAnsi="宋体" w:eastAsia="宋体" w:cs="宋体"/>
+          <w:sz w:val="24"/>
+          <w:szCs w:val="24"/>
+        </w:rPr>
+        <w:br w:type="textWrapping"/>
+      </w:r>
+      <w:r>
+        <w:rPr>
+          <w:rFonts w:ascii="宋体" w:hAnsi="宋体" w:eastAsia="宋体" w:cs="宋体"/>
+          <w:sz w:val="24"/>
+          <w:szCs w:val="24"/>
+        </w:rPr>
+        <w:br w:type="textWrapping"/>
+      </w:r>
+      <w:r>
+        <w:rPr>
+          <w:rFonts w:ascii="宋体" w:hAnsi="宋体" w:eastAsia="宋体" w:cs="宋体"/>
+          <w:sz w:val="24"/>
+          <w:szCs w:val="24"/>
+        </w:rPr>
+        <w:t>工作性质：全职</w:t>
+      </w:r>
+      <w:r>
+        <w:rPr>
+          <w:rFonts w:ascii="宋体" w:hAnsi="宋体" w:eastAsia="宋体" w:cs="宋体"/>
+          <w:sz w:val="24"/>
+          <w:szCs w:val="24"/>
+        </w:rPr>
+        <w:br w:type="textWrapping"/>
+      </w:r>
+      <w:r>
+        <w:rPr>
+          <w:rFonts w:ascii="宋体" w:hAnsi="宋体" w:eastAsia="宋体" w:cs="宋体"/>
+          <w:sz w:val="24"/>
+          <w:szCs w:val="24"/>
+        </w:rPr>
+        <w:br w:type="textWrapping"/>
+      </w:r>
+      <w:r>
+        <w:rPr>
+          <w:rFonts w:ascii="宋体" w:hAnsi="宋体" w:eastAsia="宋体" w:cs="宋体"/>
+          <w:sz w:val="24"/>
+          <w:szCs w:val="24"/>
+        </w:rPr>
+        <w:t>希望行业：通信/电信/网络设备</w:t>
+      </w:r>
+      <w:r>
+        <w:rPr>
+          <w:rFonts w:ascii="宋体" w:hAnsi="宋体" w:eastAsia="宋体" w:cs="宋体"/>
+          <w:sz w:val="24"/>
+          <w:szCs w:val="24"/>
+        </w:rPr>
+        <w:br w:type="textWrapping"/>
+      </w:r>
+      <w:r>
+        <w:rPr>
+          <w:rFonts w:ascii="宋体" w:hAnsi="宋体" w:eastAsia="宋体" w:cs="宋体"/>
+          <w:sz w:val="24"/>
+          <w:szCs w:val="24"/>
+        </w:rPr>
+        <w:br w:type="textWrapping"/>
+      </w:r>
+      <w:r>
+        <w:rPr>
+          <w:rFonts w:ascii="宋体" w:hAnsi="宋体" w:eastAsia="宋体" w:cs="宋体"/>
+          <w:sz w:val="24"/>
+          <w:szCs w:val="24"/>
+        </w:rPr>
+        <w:t>目标地点：武汉</w:t>
+      </w:r>
+      <w:r>
+        <w:rPr>
+          <w:rFonts w:ascii="宋体" w:hAnsi="宋体" w:eastAsia="宋体" w:cs="宋体"/>
+          <w:sz w:val="24"/>
+          <w:szCs w:val="24"/>
+        </w:rPr>
+        <w:br w:type="textWrapping"/>
+      </w:r>
+      <w:r>
+        <w:rPr>
+          <w:rFonts w:ascii="宋体" w:hAnsi="宋体" w:eastAsia="宋体" w:cs="宋体"/>
+          <w:sz w:val="24"/>
+          <w:szCs w:val="24"/>
+        </w:rPr>
+        <w:br w:type="textWrapping"/>
+      </w:r>
+      <w:r>
+        <w:rPr>
+          <w:rFonts w:ascii="宋体" w:hAnsi="宋体" w:eastAsia="宋体" w:cs="宋体"/>
+          <w:sz w:val="24"/>
+          <w:szCs w:val="24"/>
+        </w:rPr>
+        <w:t>期望月薪：面议/月</w:t>
+      </w:r>
+      <w:r>
+        <w:rPr>
+          <w:rFonts w:ascii="宋体" w:hAnsi="宋体" w:eastAsia="宋体" w:cs="宋体"/>
+          <w:sz w:val="24"/>
+          <w:szCs w:val="24"/>
+        </w:rPr>
+        <w:br w:type="textWrapping"/>
+      </w:r>
+      <w:r>
+        <w:rPr>
+          <w:rFonts w:ascii="宋体" w:hAnsi="宋体" w:eastAsia="宋体" w:cs="宋体"/>
+          <w:sz w:val="24"/>
+          <w:szCs w:val="24"/>
+        </w:rPr>
+        <w:br w:type="textWrapping"/>
+      </w:r>
+      <w:r>
+        <w:rPr>
+          <w:rFonts w:ascii="宋体" w:hAnsi="宋体" w:eastAsia="宋体" w:cs="宋体"/>
+          <w:sz w:val="24"/>
+          <w:szCs w:val="24"/>
+        </w:rPr>
+        <w:t>目标职能：移动设备开发师</w:t>
       </w:r>
       <w:bookmarkStart w:id="0" w:name="_GoBack"/>
       <w:bookmarkEnd w:id="0"/>
@@ -215,7 +389,7 @@
     <w:lsdException w:qFormat="1" w:unhideWhenUsed="0" w:uiPriority="0" w:semiHidden="0" w:name="Title"/>
     <w:lsdException w:unhideWhenUsed="0" w:uiPriority="0" w:semiHidden="0" w:name="Closing"/>
     <w:lsdException w:unhideWhenUsed="0" w:uiPriority="0" w:semiHidden="0" w:name="Signature"/>
-    <w:lsdException w:unhideWhenUsed="0" w:uiPriority="0" w:name="Default Paragraph Font"/>
+    <w:lsdException w:qFormat="1" w:unhideWhenUsed="0" w:uiPriority="0" w:name="Default Paragraph Font"/>
     <w:lsdException w:unhideWhenUsed="0" w:uiPriority="0" w:semiHidden="0" w:name="Body Text"/>
     <w:lsdException w:unhideWhenUsed="0" w:uiPriority="0" w:semiHidden="0" w:name="Body Text Indent"/>
     <w:lsdException w:unhideWhenUsed="0" w:uiPriority="0" w:semiHidden="0" w:name="List Continue"/>
@@ -253,7 +427,7 @@
     <w:lsdException w:unhideWhenUsed="0" w:uiPriority="0" w:semiHidden="0" w:name="HTML Sample"/>
     <w:lsdException w:unhideWhenUsed="0" w:uiPriority="0" w:semiHidden="0" w:name="HTML Typewriter"/>
     <w:lsdException w:unhideWhenUsed="0" w:uiPriority="0" w:semiHidden="0" w:name="HTML Variable"/>
-    <w:lsdException w:unhideWhenUsed="0" w:uiPriority="0" w:name="Normal Table"/>
+    <w:lsdException w:qFormat="1" w:unhideWhenUsed="0" w:uiPriority="0" w:name="Normal Table"/>
     <w:lsdException w:unhideWhenUsed="0" w:uiPriority="0" w:semiHidden="0" w:name="annotation subject"/>
     <w:lsdException w:unhideWhenUsed="0" w:uiPriority="0" w:semiHidden="0" w:name="Table Simple 1"/>
     <w:lsdException w:unhideWhenUsed="0" w:uiPriority="0" w:semiHidden="0" w:name="Table Simple 2"/>
@@ -418,11 +592,13 @@
   <w:style w:type="character" w:default="1" w:styleId="3">
     <w:name w:val="Default Paragraph Font"/>
     <w:semiHidden/>
+    <w:qFormat/>
     <w:uiPriority w:val="0"/>
   </w:style>
   <w:style w:type="table" w:default="1" w:styleId="2">
     <w:name w:val="Normal Table"/>
     <w:semiHidden/>
+    <w:qFormat/>
     <w:uiPriority w:val="0"/>
     <w:tblPr>
       <w:tblCellMar>

</xml_diff>

<commit_message>
The jianli gai second
</commit_message>
<xml_diff>
--- a/readme.docx
+++ b/readme.docx
@@ -94,6 +94,23 @@
           <w:szCs w:val="24"/>
         </w:rPr>
         <w:t>熟练掌握实现瀑布流效果和path效果</w:t>
+      </w:r>
+      <w:r>
+        <w:rPr>
+          <w:rFonts w:hint="eastAsia" w:ascii="宋体" w:hAnsi="宋体" w:eastAsia="宋体" w:cs="宋体"/>
+          <w:sz w:val="24"/>
+          <w:szCs w:val="24"/>
+          <w:lang w:eastAsia="zh-CN"/>
+        </w:rPr>
+        <w:t>；</w:t>
+      </w:r>
+      <w:r>
+        <w:rPr>
+          <w:rFonts w:ascii="宋体" w:hAnsi="宋体" w:eastAsia="宋体" w:cs="宋体"/>
+          <w:sz w:val="24"/>
+          <w:szCs w:val="24"/>
+        </w:rPr>
+        <w:t>6、 熟练掌握CocoaTouch框架</w:t>
       </w:r>
       <w:r>
         <w:rPr>

</xml_diff>